<commit_message>
feat: Update to more detailed referral schema
Signed-off-by: reinder.vosdewael@childmind.org <reinder.vosdewael@childmind.org>
</commit_message>
<xml_diff>
--- a/src/ctk_functions/data/referral_template.docx
+++ b/src/ctk_functions/data/referral_template.docx
@@ -602,6 +602,111 @@
       <w:szCs w:val="24"/>
     </w:rPr>
   </w:style>
+  <w:style w:type="paragraph" w:styleId="Heading1">
+    <w:name w:val="heading 1"/>
+    <w:basedOn w:val="Normal"/>
+    <w:next w:val="Normal"/>
+    <w:link w:val="Heading1Char"/>
+    <w:uiPriority w:val="9"/>
+    <w:qFormat/>
+    <w:rsid w:val="00B331A5"/>
+    <w:pPr>
+      <w:keepNext/>
+      <w:keepLines/>
+      <w:spacing w:before="240" w:after="0"/>
+      <w:outlineLvl w:val="0"/>
+    </w:pPr>
+    <w:rPr>
+      <w:rFonts w:asciiTheme="majorHAnsi" w:eastAsiaTheme="majorEastAsia" w:hAnsiTheme="majorHAnsi" w:cstheme="majorBidi"/>
+      <w:color w:val="2F5496" w:themeColor="accent1" w:themeShade="BF"/>
+      <w:sz w:val="32"/>
+      <w:szCs w:val="32"/>
+    </w:rPr>
+  </w:style>
+  <w:style w:type="paragraph" w:styleId="Heading2">
+    <w:name w:val="heading 2"/>
+    <w:basedOn w:val="Normal"/>
+    <w:next w:val="Normal"/>
+    <w:link w:val="Heading2Char"/>
+    <w:uiPriority w:val="9"/>
+    <w:unhideWhenUsed/>
+    <w:qFormat/>
+    <w:rsid w:val="00B331A5"/>
+    <w:pPr>
+      <w:keepNext/>
+      <w:keepLines/>
+      <w:spacing w:before="40" w:after="0"/>
+      <w:outlineLvl w:val="1"/>
+    </w:pPr>
+    <w:rPr>
+      <w:rFonts w:asciiTheme="majorHAnsi" w:eastAsiaTheme="majorEastAsia" w:hAnsiTheme="majorHAnsi" w:cstheme="majorBidi"/>
+      <w:color w:val="2F5496" w:themeColor="accent1" w:themeShade="BF"/>
+      <w:sz w:val="26"/>
+      <w:szCs w:val="26"/>
+    </w:rPr>
+  </w:style>
+  <w:style w:type="paragraph" w:styleId="Heading3">
+    <w:name w:val="heading 3"/>
+    <w:basedOn w:val="Normal"/>
+    <w:next w:val="Normal"/>
+    <w:link w:val="Heading3Char"/>
+    <w:uiPriority w:val="9"/>
+    <w:unhideWhenUsed/>
+    <w:qFormat/>
+    <w:rsid w:val="00B331A5"/>
+    <w:pPr>
+      <w:keepNext/>
+      <w:keepLines/>
+      <w:spacing w:before="40" w:after="0"/>
+      <w:outlineLvl w:val="2"/>
+    </w:pPr>
+    <w:rPr>
+      <w:rFonts w:asciiTheme="majorHAnsi" w:eastAsiaTheme="majorEastAsia" w:hAnsiTheme="majorHAnsi" w:cstheme="majorBidi"/>
+      <w:color w:val="1F3763" w:themeColor="accent1" w:themeShade="7F"/>
+    </w:rPr>
+  </w:style>
+  <w:style w:type="paragraph" w:styleId="Heading4">
+    <w:name w:val="heading 4"/>
+    <w:basedOn w:val="Normal"/>
+    <w:next w:val="Normal"/>
+    <w:link w:val="Heading4Char"/>
+    <w:uiPriority w:val="9"/>
+    <w:unhideWhenUsed/>
+    <w:qFormat/>
+    <w:rsid w:val="00B331A5"/>
+    <w:pPr>
+      <w:keepNext/>
+      <w:keepLines/>
+      <w:spacing w:before="40" w:after="0"/>
+      <w:outlineLvl w:val="3"/>
+    </w:pPr>
+    <w:rPr>
+      <w:rFonts w:asciiTheme="majorHAnsi" w:eastAsiaTheme="majorEastAsia" w:hAnsiTheme="majorHAnsi" w:cstheme="majorBidi"/>
+      <w:i/>
+      <w:iCs/>
+      <w:color w:val="2F5496" w:themeColor="accent1" w:themeShade="BF"/>
+    </w:rPr>
+  </w:style>
+  <w:style w:type="paragraph" w:styleId="Heading5">
+    <w:name w:val="heading 5"/>
+    <w:basedOn w:val="Normal"/>
+    <w:next w:val="Normal"/>
+    <w:link w:val="Heading5Char"/>
+    <w:uiPriority w:val="9"/>
+    <w:unhideWhenUsed/>
+    <w:qFormat/>
+    <w:rsid w:val="00B331A5"/>
+    <w:pPr>
+      <w:keepNext/>
+      <w:keepLines/>
+      <w:spacing w:before="40" w:after="0"/>
+      <w:outlineLvl w:val="4"/>
+    </w:pPr>
+    <w:rPr>
+      <w:rFonts w:asciiTheme="majorHAnsi" w:eastAsiaTheme="majorEastAsia" w:hAnsiTheme="majorHAnsi" w:cstheme="majorBidi"/>
+      <w:color w:val="2F5496" w:themeColor="accent1" w:themeShade="BF"/>
+    </w:rPr>
+  </w:style>
   <w:style w:type="character" w:default="1" w:styleId="DefaultParagraphFont">
     <w:name w:val="Default Paragraph Font"/>
     <w:uiPriority w:val="1"/>
@@ -903,6 +1008,73 @@
         </w:tcBorders>
       </w:tcPr>
     </w:tblStylePr>
+  </w:style>
+  <w:style w:type="character" w:customStyle="1" w:styleId="Heading1Char">
+    <w:name w:val="Heading 1 Char"/>
+    <w:basedOn w:val="DefaultParagraphFont"/>
+    <w:link w:val="Heading1"/>
+    <w:uiPriority w:val="9"/>
+    <w:rsid w:val="00B331A5"/>
+    <w:rPr>
+      <w:rFonts w:asciiTheme="majorHAnsi" w:eastAsiaTheme="majorEastAsia" w:hAnsiTheme="majorHAnsi" w:cstheme="majorBidi"/>
+      <w:color w:val="2F5496" w:themeColor="accent1" w:themeShade="BF"/>
+      <w:sz w:val="32"/>
+      <w:szCs w:val="32"/>
+    </w:rPr>
+  </w:style>
+  <w:style w:type="character" w:customStyle="1" w:styleId="Heading2Char">
+    <w:name w:val="Heading 2 Char"/>
+    <w:basedOn w:val="DefaultParagraphFont"/>
+    <w:link w:val="Heading2"/>
+    <w:uiPriority w:val="9"/>
+    <w:rsid w:val="00B331A5"/>
+    <w:rPr>
+      <w:rFonts w:asciiTheme="majorHAnsi" w:eastAsiaTheme="majorEastAsia" w:hAnsiTheme="majorHAnsi" w:cstheme="majorBidi"/>
+      <w:color w:val="2F5496" w:themeColor="accent1" w:themeShade="BF"/>
+      <w:sz w:val="26"/>
+      <w:szCs w:val="26"/>
+    </w:rPr>
+  </w:style>
+  <w:style w:type="character" w:customStyle="1" w:styleId="Heading3Char">
+    <w:name w:val="Heading 3 Char"/>
+    <w:basedOn w:val="DefaultParagraphFont"/>
+    <w:link w:val="Heading3"/>
+    <w:uiPriority w:val="9"/>
+    <w:rsid w:val="00B331A5"/>
+    <w:rPr>
+      <w:rFonts w:asciiTheme="majorHAnsi" w:eastAsiaTheme="majorEastAsia" w:hAnsiTheme="majorHAnsi" w:cstheme="majorBidi"/>
+      <w:color w:val="1F3763" w:themeColor="accent1" w:themeShade="7F"/>
+      <w:sz w:val="24"/>
+      <w:szCs w:val="24"/>
+    </w:rPr>
+  </w:style>
+  <w:style w:type="character" w:customStyle="1" w:styleId="Heading4Char">
+    <w:name w:val="Heading 4 Char"/>
+    <w:basedOn w:val="DefaultParagraphFont"/>
+    <w:link w:val="Heading4"/>
+    <w:uiPriority w:val="9"/>
+    <w:rsid w:val="00B331A5"/>
+    <w:rPr>
+      <w:rFonts w:asciiTheme="majorHAnsi" w:eastAsiaTheme="majorEastAsia" w:hAnsiTheme="majorHAnsi" w:cstheme="majorBidi"/>
+      <w:i/>
+      <w:iCs/>
+      <w:color w:val="2F5496" w:themeColor="accent1" w:themeShade="BF"/>
+      <w:sz w:val="24"/>
+      <w:szCs w:val="24"/>
+    </w:rPr>
+  </w:style>
+  <w:style w:type="character" w:customStyle="1" w:styleId="Heading5Char">
+    <w:name w:val="Heading 5 Char"/>
+    <w:basedOn w:val="DefaultParagraphFont"/>
+    <w:link w:val="Heading5"/>
+    <w:uiPriority w:val="9"/>
+    <w:rsid w:val="00B331A5"/>
+    <w:rPr>
+      <w:rFonts w:asciiTheme="majorHAnsi" w:eastAsiaTheme="majorEastAsia" w:hAnsiTheme="majorHAnsi" w:cstheme="majorBidi"/>
+      <w:color w:val="2F5496" w:themeColor="accent1" w:themeShade="BF"/>
+      <w:sz w:val="24"/>
+      <w:szCs w:val="24"/>
+    </w:rPr>
   </w:style>
 </w:styles>
 </file>

</xml_diff>